<commit_message>
Speed optimization of order 8
</commit_message>
<xml_diff>
--- a/Project Report.docx
+++ b/Project Report.docx
@@ -1807,7 +1807,21 @@
           <w:sz w:val="24"/>
           <w:szCs w:val="24"/>
         </w:rPr>
-        <w:t xml:space="preserve">a potential checkmate. The AI is slightly slower </w:t>
+        <w:t xml:space="preserve">a potential </w:t>
+      </w:r>
+      <w:r>
+        <w:rPr>
+          <w:sz w:val="24"/>
+          <w:szCs w:val="24"/>
+        </w:rPr>
+        <w:t>king capture</w:t>
+      </w:r>
+      <w:r>
+        <w:rPr>
+          <w:sz w:val="24"/>
+          <w:szCs w:val="24"/>
+        </w:rPr>
+        <w:t xml:space="preserve">. The AI is slightly slower </w:t>
       </w:r>
       <w:r>
         <w:rPr>
@@ -1821,7 +1835,28 @@
           <w:sz w:val="24"/>
           <w:szCs w:val="24"/>
         </w:rPr>
-        <w:t>discard certain moves from the nodes to expand). By removing the no-check safeguard, the AI</w:t>
+        <w:t xml:space="preserve">to </w:t>
+      </w:r>
+      <w:r>
+        <w:rPr>
+          <w:sz w:val="24"/>
+          <w:szCs w:val="24"/>
+        </w:rPr>
+        <w:t>discard certain moves from the node</w:t>
+      </w:r>
+      <w:r>
+        <w:rPr>
+          <w:sz w:val="24"/>
+          <w:szCs w:val="24"/>
+        </w:rPr>
+        <w:t xml:space="preserve"> frontier</w:t>
+      </w:r>
+      <w:r>
+        <w:rPr>
+          <w:sz w:val="24"/>
+          <w:szCs w:val="24"/>
+        </w:rPr>
+        <w:t xml:space="preserve"> to expand). By removing the no-check safeguard, the AI</w:t>
       </w:r>
       <w:r>
         <w:rPr>
@@ -2110,6 +2145,29 @@
           <w:szCs w:val="24"/>
         </w:rPr>
         <w:t xml:space="preserve">prevents the AI from accounting for “illegal moves”. </w:t>
+      </w:r>
+      <w:r>
+        <w:rPr>
+          <w:sz w:val="24"/>
+          <w:szCs w:val="24"/>
+        </w:rPr>
+        <w:t xml:space="preserve">This time complexity was later mitigated </w:t>
+      </w:r>
+      <w:proofErr w:type="gramStart"/>
+      <w:r>
+        <w:rPr>
+          <w:sz w:val="24"/>
+          <w:szCs w:val="24"/>
+        </w:rPr>
+        <w:t>through the use of</w:t>
+      </w:r>
+      <w:proofErr w:type="gramEnd"/>
+      <w:r>
+        <w:rPr>
+          <w:sz w:val="24"/>
+          <w:szCs w:val="24"/>
+        </w:rPr>
+        <w:t xml:space="preserve"> evaluation weightages (see Performance Improvement for details)</w:t>
       </w:r>
     </w:p>
     <w:p>
@@ -3932,7 +3990,7 @@
           <w:noProof/>
         </w:rPr>
         <w:drawing>
-          <wp:inline distT="0" distB="0" distL="0" distR="0" wp14:anchorId="0B22BD9A" wp14:editId="1C7DB567">
+          <wp:inline distT="0" distB="0" distL="0" distR="0" wp14:anchorId="0B22BD9A" wp14:editId="4CBD667B">
             <wp:extent cx="5486400" cy="3200400"/>
             <wp:effectExtent l="0" t="0" r="0" b="0"/>
             <wp:docPr id="4" name="Chart 4"/>
@@ -3975,28 +4033,194 @@
         </w:rPr>
         <w:t>thus a higher execution time. As more pieces get captured, we see that the end game is significantly faster execution due to lower number of branches.</w:t>
       </w:r>
+      <w:r>
+        <w:rPr>
+          <w:sz w:val="24"/>
+          <w:szCs w:val="24"/>
+        </w:rPr>
+        <w:t xml:space="preserve"> </w:t>
+      </w:r>
+      <w:r>
+        <w:rPr>
+          <w:sz w:val="24"/>
+          <w:szCs w:val="24"/>
+        </w:rPr>
+        <w:t>This execution time was inefficient and needed to be improved.</w:t>
+      </w:r>
     </w:p>
     <w:p>
-      <w:r>
-        <w:br w:type="page"/>
-      </w:r>
-    </w:p>
-    <w:p>
-      <w:pPr>
-        <w:pStyle w:val="Heading1"/>
+      <w:pPr>
+        <w:rPr>
+          <w:rFonts w:asciiTheme="majorHAnsi" w:eastAsiaTheme="majorEastAsia" w:hAnsiTheme="majorHAnsi" w:cstheme="majorBidi"/>
+          <w:b/>
+          <w:bCs/>
+          <w:color w:val="2F5496" w:themeColor="accent1" w:themeShade="BF"/>
+          <w:sz w:val="26"/>
+          <w:szCs w:val="26"/>
+          <w:u w:val="single"/>
+        </w:rPr>
+      </w:pPr>
+      <w:r>
         <w:rPr>
           <w:b/>
           <w:bCs/>
           <w:u w:val="single"/>
         </w:rPr>
-      </w:pPr>
-      <w:bookmarkStart w:id="16" w:name="_Toc57256869"/>
-      <w:r>
+        <w:br w:type="page"/>
+      </w:r>
+    </w:p>
+    <w:p>
+      <w:pPr>
+        <w:pStyle w:val="Heading2"/>
         <w:rPr>
           <w:b/>
           <w:bCs/>
           <w:u w:val="single"/>
         </w:rPr>
+      </w:pPr>
+      <w:r>
+        <w:rPr>
+          <w:b/>
+          <w:bCs/>
+          <w:u w:val="single"/>
+        </w:rPr>
+        <w:lastRenderedPageBreak/>
+        <w:t>Performance Improvement</w:t>
+      </w:r>
+    </w:p>
+    <w:p>
+      <w:pPr>
+        <w:rPr>
+          <w:sz w:val="24"/>
+          <w:szCs w:val="24"/>
+        </w:rPr>
+      </w:pPr>
+      <w:r>
+        <w:rPr>
+          <w:sz w:val="24"/>
+          <w:szCs w:val="24"/>
+        </w:rPr>
+        <w:t xml:space="preserve">From the games against chess.com AIs, we can see that the bot plays well, however the time taken for moves is very high, especially during the mid-game when pieces are developed and the number of moving possibilities is high. </w:t>
+      </w:r>
+      <w:r>
+        <w:rPr>
+          <w:sz w:val="24"/>
+          <w:szCs w:val="24"/>
+        </w:rPr>
+        <w:t>To reduce the time taken per move, we must rid it of the additional n</w:t>
+      </w:r>
+      <w:r>
+        <w:rPr>
+          <w:sz w:val="24"/>
+          <w:szCs w:val="24"/>
+          <w:vertAlign w:val="superscript"/>
+        </w:rPr>
+        <w:t>2</w:t>
+      </w:r>
+      <w:r>
+        <w:rPr>
+          <w:sz w:val="24"/>
+          <w:szCs w:val="24"/>
+        </w:rPr>
+        <w:t xml:space="preserve"> component </w:t>
+      </w:r>
+      <w:r>
+        <w:rPr>
+          <w:sz w:val="24"/>
+          <w:szCs w:val="24"/>
+        </w:rPr>
+        <w:t>in its time complexity that prevents the AI from moving pieces that would leave its king in check. This was done by giving the king a</w:t>
+      </w:r>
+      <w:r>
+        <w:rPr>
+          <w:sz w:val="24"/>
+          <w:szCs w:val="24"/>
+        </w:rPr>
+        <w:t xml:space="preserve"> rating higher than all the rest of the pieces combined. Through this modification, the </w:t>
+      </w:r>
+      <w:r>
+        <w:rPr>
+          <w:sz w:val="24"/>
+          <w:szCs w:val="24"/>
+        </w:rPr>
+        <w:t xml:space="preserve">time taken per move dropped considerably, this method works because the AI is disincentivized from playing moves that let the king get captured. </w:t>
+      </w:r>
+      <w:r>
+        <w:rPr>
+          <w:sz w:val="24"/>
+          <w:szCs w:val="24"/>
+        </w:rPr>
+        <w:t xml:space="preserve">However, when the human player plays a move, we still check whether the king </w:t>
+      </w:r>
+      <w:r>
+        <w:rPr>
+          <w:sz w:val="24"/>
+          <w:szCs w:val="24"/>
+        </w:rPr>
+        <w:t>is checked and allo</w:t>
+      </w:r>
+      <w:r>
+        <w:rPr>
+          <w:sz w:val="24"/>
+          <w:szCs w:val="24"/>
+        </w:rPr>
+        <w:t xml:space="preserve">ws moves accordingly. </w:t>
+      </w:r>
+      <w:r>
+        <w:rPr>
+          <w:sz w:val="24"/>
+          <w:szCs w:val="24"/>
+        </w:rPr>
+        <w:t>The graph below shows the move-by-move improvement in the bot after this final speed optimization.</w:t>
+      </w:r>
+    </w:p>
+    <w:p>
+      <w:pPr>
+        <w:rPr>
+          <w:sz w:val="24"/>
+          <w:szCs w:val="24"/>
+        </w:rPr>
+      </w:pPr>
+    </w:p>
+    <w:p>
+      <w:r>
+        <w:rPr>
+          <w:noProof/>
+        </w:rPr>
+        <w:drawing>
+          <wp:inline distT="0" distB="0" distL="0" distR="0" wp14:anchorId="3A9925DD" wp14:editId="2D3B90C5">
+            <wp:extent cx="5486400" cy="3200400"/>
+            <wp:effectExtent l="0" t="0" r="0" b="0"/>
+            <wp:docPr id="3" name="Chart 3"/>
+            <wp:cNvGraphicFramePr/>
+            <a:graphic xmlns:a="http://schemas.openxmlformats.org/drawingml/2006/main">
+              <a:graphicData uri="http://schemas.openxmlformats.org/drawingml/2006/chart">
+                <c:chart xmlns:c="http://schemas.openxmlformats.org/drawingml/2006/chart" xmlns:r="http://schemas.openxmlformats.org/officeDocument/2006/relationships" r:id="rId11"/>
+              </a:graphicData>
+            </a:graphic>
+          </wp:inline>
+        </w:drawing>
+      </w:r>
+      <w:r>
+        <w:br w:type="page"/>
+      </w:r>
+    </w:p>
+    <w:p>
+      <w:pPr>
+        <w:pStyle w:val="Heading1"/>
+        <w:rPr>
+          <w:b/>
+          <w:bCs/>
+          <w:u w:val="single"/>
+        </w:rPr>
+      </w:pPr>
+      <w:bookmarkStart w:id="16" w:name="_Toc57256869"/>
+      <w:r>
+        <w:rPr>
+          <w:b/>
+          <w:bCs/>
+          <w:u w:val="single"/>
+        </w:rPr>
         <w:lastRenderedPageBreak/>
         <w:t>References:</w:t>
       </w:r>
@@ -4023,7 +4247,7 @@
         </w:rPr>
         <w:t xml:space="preserve">ruleset implementation was designed following some ideas from </w:t>
       </w:r>
-      <w:hyperlink r:id="rId11" w:history="1">
+      <w:hyperlink r:id="rId12" w:history="1">
         <w:r>
           <w:rPr>
             <w:rStyle w:val="Hyperlink"/>
@@ -4093,7 +4317,7 @@
         </w:rPr>
         <w:t xml:space="preserve">The basic piece face-values were obtained from the blog </w:t>
       </w:r>
-      <w:hyperlink r:id="rId12" w:history="1">
+      <w:hyperlink r:id="rId13" w:history="1">
         <w:r>
           <w:rPr>
             <w:rStyle w:val="Hyperlink"/>
@@ -5352,7 +5576,7 @@
             </a:r>
             <a:r>
               <a:rPr lang="en-HK" baseline="0"/>
-              <a:t> taken per move</a:t>
+              <a:t> taken per move (without modification)</a:t>
             </a:r>
             <a:endParaRPr lang="en-HK"/>
           </a:p>
@@ -6650,6 +6874,736 @@
 </c:chartSpace>
 </file>
 
+<file path=word/charts/chart2.xml><?xml version="1.0" encoding="utf-8"?>
+<c:chartSpace xmlns:c="http://schemas.openxmlformats.org/drawingml/2006/chart" xmlns:a="http://schemas.openxmlformats.org/drawingml/2006/main" xmlns:r="http://schemas.openxmlformats.org/officeDocument/2006/relationships" xmlns:c16r2="http://schemas.microsoft.com/office/drawing/2015/06/chart">
+  <c:date1904 val="0"/>
+  <c:lang val="en-US"/>
+  <c:roundedCorners val="0"/>
+  <mc:AlternateContent xmlns:mc="http://schemas.openxmlformats.org/markup-compatibility/2006">
+    <mc:Choice xmlns:c14="http://schemas.microsoft.com/office/drawing/2007/8/2/chart" Requires="c14">
+      <c14:style val="102"/>
+    </mc:Choice>
+    <mc:Fallback>
+      <c:style val="2"/>
+    </mc:Fallback>
+  </mc:AlternateContent>
+  <c:chart>
+    <c:title>
+      <c:tx>
+        <c:rich>
+          <a:bodyPr rot="0" spcFirstLastPara="1" vertOverflow="ellipsis" vert="horz" wrap="square" anchor="ctr" anchorCtr="1"/>
+          <a:lstStyle/>
+          <a:p>
+            <a:pPr>
+              <a:defRPr sz="1400" b="0" i="0" u="none" strike="noStrike" kern="1200" spc="0" baseline="0">
+                <a:solidFill>
+                  <a:schemeClr val="tx1">
+                    <a:lumMod val="65000"/>
+                    <a:lumOff val="35000"/>
+                  </a:schemeClr>
+                </a:solidFill>
+                <a:latin typeface="+mn-lt"/>
+                <a:ea typeface="+mn-ea"/>
+                <a:cs typeface="+mn-cs"/>
+              </a:defRPr>
+            </a:pPr>
+            <a:r>
+              <a:rPr lang="en-HK"/>
+              <a:t>Move Speed Comparison</a:t>
+            </a:r>
+          </a:p>
+        </c:rich>
+      </c:tx>
+      <c:overlay val="0"/>
+      <c:spPr>
+        <a:noFill/>
+        <a:ln>
+          <a:noFill/>
+        </a:ln>
+        <a:effectLst/>
+      </c:spPr>
+      <c:txPr>
+        <a:bodyPr rot="0" spcFirstLastPara="1" vertOverflow="ellipsis" vert="horz" wrap="square" anchor="ctr" anchorCtr="1"/>
+        <a:lstStyle/>
+        <a:p>
+          <a:pPr>
+            <a:defRPr sz="1400" b="0" i="0" u="none" strike="noStrike" kern="1200" spc="0" baseline="0">
+              <a:solidFill>
+                <a:schemeClr val="tx1">
+                  <a:lumMod val="65000"/>
+                  <a:lumOff val="35000"/>
+                </a:schemeClr>
+              </a:solidFill>
+              <a:latin typeface="+mn-lt"/>
+              <a:ea typeface="+mn-ea"/>
+              <a:cs typeface="+mn-cs"/>
+            </a:defRPr>
+          </a:pPr>
+          <a:endParaRPr lang="en-US"/>
+        </a:p>
+      </c:txPr>
+    </c:title>
+    <c:autoTitleDeleted val="0"/>
+    <c:plotArea>
+      <c:layout/>
+      <c:lineChart>
+        <c:grouping val="standard"/>
+        <c:varyColors val="0"/>
+        <c:ser>
+          <c:idx val="0"/>
+          <c:order val="0"/>
+          <c:tx>
+            <c:strRef>
+              <c:f>Sheet1!$B$1</c:f>
+              <c:strCache>
+                <c:ptCount val="1"/>
+                <c:pt idx="0">
+                  <c:v>Without Optimization</c:v>
+                </c:pt>
+              </c:strCache>
+            </c:strRef>
+          </c:tx>
+          <c:spPr>
+            <a:ln w="28575" cap="rnd">
+              <a:solidFill>
+                <a:schemeClr val="accent1"/>
+              </a:solidFill>
+              <a:round/>
+            </a:ln>
+            <a:effectLst/>
+          </c:spPr>
+          <c:marker>
+            <c:symbol val="circle"/>
+            <c:size val="5"/>
+            <c:spPr>
+              <a:solidFill>
+                <a:schemeClr val="accent1"/>
+              </a:solidFill>
+              <a:ln w="9525">
+                <a:solidFill>
+                  <a:schemeClr val="accent1"/>
+                </a:solidFill>
+              </a:ln>
+              <a:effectLst/>
+            </c:spPr>
+          </c:marker>
+          <c:cat>
+            <c:strRef>
+              <c:f>Sheet1!$A$2:$A$38</c:f>
+              <c:strCache>
+                <c:ptCount val="37"/>
+                <c:pt idx="0">
+                  <c:v>Move 1</c:v>
+                </c:pt>
+                <c:pt idx="1">
+                  <c:v>2</c:v>
+                </c:pt>
+                <c:pt idx="2">
+                  <c:v>3</c:v>
+                </c:pt>
+                <c:pt idx="3">
+                  <c:v>4</c:v>
+                </c:pt>
+                <c:pt idx="4">
+                  <c:v>5</c:v>
+                </c:pt>
+                <c:pt idx="5">
+                  <c:v>6</c:v>
+                </c:pt>
+                <c:pt idx="6">
+                  <c:v>7</c:v>
+                </c:pt>
+                <c:pt idx="7">
+                  <c:v>8</c:v>
+                </c:pt>
+                <c:pt idx="8">
+                  <c:v>9</c:v>
+                </c:pt>
+                <c:pt idx="9">
+                  <c:v>10</c:v>
+                </c:pt>
+                <c:pt idx="10">
+                  <c:v>11</c:v>
+                </c:pt>
+                <c:pt idx="11">
+                  <c:v>12</c:v>
+                </c:pt>
+                <c:pt idx="12">
+                  <c:v>13</c:v>
+                </c:pt>
+                <c:pt idx="13">
+                  <c:v>14</c:v>
+                </c:pt>
+                <c:pt idx="14">
+                  <c:v>15</c:v>
+                </c:pt>
+                <c:pt idx="15">
+                  <c:v>16</c:v>
+                </c:pt>
+                <c:pt idx="16">
+                  <c:v>17</c:v>
+                </c:pt>
+                <c:pt idx="17">
+                  <c:v>18</c:v>
+                </c:pt>
+                <c:pt idx="18">
+                  <c:v>19</c:v>
+                </c:pt>
+                <c:pt idx="19">
+                  <c:v>20</c:v>
+                </c:pt>
+                <c:pt idx="20">
+                  <c:v>21</c:v>
+                </c:pt>
+                <c:pt idx="21">
+                  <c:v>22</c:v>
+                </c:pt>
+                <c:pt idx="22">
+                  <c:v>23</c:v>
+                </c:pt>
+                <c:pt idx="23">
+                  <c:v>24</c:v>
+                </c:pt>
+                <c:pt idx="24">
+                  <c:v>25</c:v>
+                </c:pt>
+                <c:pt idx="25">
+                  <c:v>26</c:v>
+                </c:pt>
+                <c:pt idx="26">
+                  <c:v>27</c:v>
+                </c:pt>
+                <c:pt idx="27">
+                  <c:v>28</c:v>
+                </c:pt>
+                <c:pt idx="28">
+                  <c:v>29</c:v>
+                </c:pt>
+                <c:pt idx="29">
+                  <c:v>30</c:v>
+                </c:pt>
+                <c:pt idx="30">
+                  <c:v>31</c:v>
+                </c:pt>
+                <c:pt idx="31">
+                  <c:v>32</c:v>
+                </c:pt>
+                <c:pt idx="32">
+                  <c:v>33</c:v>
+                </c:pt>
+                <c:pt idx="33">
+                  <c:v>34</c:v>
+                </c:pt>
+                <c:pt idx="34">
+                  <c:v>35</c:v>
+                </c:pt>
+                <c:pt idx="35">
+                  <c:v>36</c:v>
+                </c:pt>
+                <c:pt idx="36">
+                  <c:v>37</c:v>
+                </c:pt>
+              </c:strCache>
+            </c:strRef>
+          </c:cat>
+          <c:val>
+            <c:numRef>
+              <c:f>Sheet1!$B$2:$B$38</c:f>
+              <c:numCache>
+                <c:formatCode>General</c:formatCode>
+                <c:ptCount val="37"/>
+                <c:pt idx="0">
+                  <c:v>4.3</c:v>
+                </c:pt>
+                <c:pt idx="1">
+                  <c:v>2.5</c:v>
+                </c:pt>
+                <c:pt idx="2">
+                  <c:v>3.5</c:v>
+                </c:pt>
+                <c:pt idx="3">
+                  <c:v>4.5</c:v>
+                </c:pt>
+              </c:numCache>
+            </c:numRef>
+          </c:val>
+          <c:smooth val="0"/>
+          <c:extLst>
+            <c:ext xmlns:c16="http://schemas.microsoft.com/office/drawing/2014/chart" uri="{C3380CC4-5D6E-409C-BE32-E72D297353CC}">
+              <c16:uniqueId val="{00000000-FF7D-4FF9-A901-141326153382}"/>
+            </c:ext>
+          </c:extLst>
+        </c:ser>
+        <c:ser>
+          <c:idx val="1"/>
+          <c:order val="1"/>
+          <c:tx>
+            <c:strRef>
+              <c:f>Sheet1!$C$1</c:f>
+              <c:strCache>
+                <c:ptCount val="1"/>
+                <c:pt idx="0">
+                  <c:v>Optimized</c:v>
+                </c:pt>
+              </c:strCache>
+            </c:strRef>
+          </c:tx>
+          <c:spPr>
+            <a:ln w="28575" cap="rnd">
+              <a:solidFill>
+                <a:schemeClr val="accent2"/>
+              </a:solidFill>
+              <a:round/>
+            </a:ln>
+            <a:effectLst/>
+          </c:spPr>
+          <c:marker>
+            <c:symbol val="circle"/>
+            <c:size val="5"/>
+            <c:spPr>
+              <a:solidFill>
+                <a:schemeClr val="accent2"/>
+              </a:solidFill>
+              <a:ln w="9525">
+                <a:solidFill>
+                  <a:schemeClr val="accent2"/>
+                </a:solidFill>
+              </a:ln>
+              <a:effectLst/>
+            </c:spPr>
+          </c:marker>
+          <c:cat>
+            <c:strRef>
+              <c:f>Sheet1!$A$2:$A$38</c:f>
+              <c:strCache>
+                <c:ptCount val="37"/>
+                <c:pt idx="0">
+                  <c:v>Move 1</c:v>
+                </c:pt>
+                <c:pt idx="1">
+                  <c:v>2</c:v>
+                </c:pt>
+                <c:pt idx="2">
+                  <c:v>3</c:v>
+                </c:pt>
+                <c:pt idx="3">
+                  <c:v>4</c:v>
+                </c:pt>
+                <c:pt idx="4">
+                  <c:v>5</c:v>
+                </c:pt>
+                <c:pt idx="5">
+                  <c:v>6</c:v>
+                </c:pt>
+                <c:pt idx="6">
+                  <c:v>7</c:v>
+                </c:pt>
+                <c:pt idx="7">
+                  <c:v>8</c:v>
+                </c:pt>
+                <c:pt idx="8">
+                  <c:v>9</c:v>
+                </c:pt>
+                <c:pt idx="9">
+                  <c:v>10</c:v>
+                </c:pt>
+                <c:pt idx="10">
+                  <c:v>11</c:v>
+                </c:pt>
+                <c:pt idx="11">
+                  <c:v>12</c:v>
+                </c:pt>
+                <c:pt idx="12">
+                  <c:v>13</c:v>
+                </c:pt>
+                <c:pt idx="13">
+                  <c:v>14</c:v>
+                </c:pt>
+                <c:pt idx="14">
+                  <c:v>15</c:v>
+                </c:pt>
+                <c:pt idx="15">
+                  <c:v>16</c:v>
+                </c:pt>
+                <c:pt idx="16">
+                  <c:v>17</c:v>
+                </c:pt>
+                <c:pt idx="17">
+                  <c:v>18</c:v>
+                </c:pt>
+                <c:pt idx="18">
+                  <c:v>19</c:v>
+                </c:pt>
+                <c:pt idx="19">
+                  <c:v>20</c:v>
+                </c:pt>
+                <c:pt idx="20">
+                  <c:v>21</c:v>
+                </c:pt>
+                <c:pt idx="21">
+                  <c:v>22</c:v>
+                </c:pt>
+                <c:pt idx="22">
+                  <c:v>23</c:v>
+                </c:pt>
+                <c:pt idx="23">
+                  <c:v>24</c:v>
+                </c:pt>
+                <c:pt idx="24">
+                  <c:v>25</c:v>
+                </c:pt>
+                <c:pt idx="25">
+                  <c:v>26</c:v>
+                </c:pt>
+                <c:pt idx="26">
+                  <c:v>27</c:v>
+                </c:pt>
+                <c:pt idx="27">
+                  <c:v>28</c:v>
+                </c:pt>
+                <c:pt idx="28">
+                  <c:v>29</c:v>
+                </c:pt>
+                <c:pt idx="29">
+                  <c:v>30</c:v>
+                </c:pt>
+                <c:pt idx="30">
+                  <c:v>31</c:v>
+                </c:pt>
+                <c:pt idx="31">
+                  <c:v>32</c:v>
+                </c:pt>
+                <c:pt idx="32">
+                  <c:v>33</c:v>
+                </c:pt>
+                <c:pt idx="33">
+                  <c:v>34</c:v>
+                </c:pt>
+                <c:pt idx="34">
+                  <c:v>35</c:v>
+                </c:pt>
+                <c:pt idx="35">
+                  <c:v>36</c:v>
+                </c:pt>
+                <c:pt idx="36">
+                  <c:v>37</c:v>
+                </c:pt>
+              </c:strCache>
+            </c:strRef>
+          </c:cat>
+          <c:val>
+            <c:numRef>
+              <c:f>Sheet1!$C$2:$C$38</c:f>
+              <c:numCache>
+                <c:formatCode>General</c:formatCode>
+                <c:ptCount val="37"/>
+                <c:pt idx="0">
+                  <c:v>0.25</c:v>
+                </c:pt>
+                <c:pt idx="1">
+                  <c:v>0.38</c:v>
+                </c:pt>
+                <c:pt idx="2">
+                  <c:v>2.15</c:v>
+                </c:pt>
+                <c:pt idx="3">
+                  <c:v>5.6</c:v>
+                </c:pt>
+                <c:pt idx="4">
+                  <c:v>5.0999999999999996</c:v>
+                </c:pt>
+                <c:pt idx="5">
+                  <c:v>11.2</c:v>
+                </c:pt>
+                <c:pt idx="6">
+                  <c:v>9.6</c:v>
+                </c:pt>
+                <c:pt idx="7">
+                  <c:v>15.4</c:v>
+                </c:pt>
+                <c:pt idx="8">
+                  <c:v>4.4000000000000004</c:v>
+                </c:pt>
+                <c:pt idx="9">
+                  <c:v>11.3</c:v>
+                </c:pt>
+                <c:pt idx="10">
+                  <c:v>8.6</c:v>
+                </c:pt>
+                <c:pt idx="11">
+                  <c:v>8.1</c:v>
+                </c:pt>
+                <c:pt idx="12">
+                  <c:v>9.5</c:v>
+                </c:pt>
+                <c:pt idx="13">
+                  <c:v>8.5</c:v>
+                </c:pt>
+                <c:pt idx="14">
+                  <c:v>8.6</c:v>
+                </c:pt>
+                <c:pt idx="15">
+                  <c:v>3.7</c:v>
+                </c:pt>
+                <c:pt idx="16">
+                  <c:v>3.1</c:v>
+                </c:pt>
+                <c:pt idx="17">
+                  <c:v>5.4</c:v>
+                </c:pt>
+                <c:pt idx="18">
+                  <c:v>4.4000000000000004</c:v>
+                </c:pt>
+                <c:pt idx="19">
+                  <c:v>2.29</c:v>
+                </c:pt>
+                <c:pt idx="20">
+                  <c:v>1.56</c:v>
+                </c:pt>
+                <c:pt idx="21">
+                  <c:v>3.3</c:v>
+                </c:pt>
+                <c:pt idx="22">
+                  <c:v>4</c:v>
+                </c:pt>
+                <c:pt idx="23">
+                  <c:v>2.2000000000000002</c:v>
+                </c:pt>
+                <c:pt idx="24">
+                  <c:v>3.2</c:v>
+                </c:pt>
+                <c:pt idx="25">
+                  <c:v>3.2</c:v>
+                </c:pt>
+                <c:pt idx="26">
+                  <c:v>3.3</c:v>
+                </c:pt>
+                <c:pt idx="27">
+                  <c:v>1.99</c:v>
+                </c:pt>
+                <c:pt idx="28">
+                  <c:v>1.05</c:v>
+                </c:pt>
+                <c:pt idx="29">
+                  <c:v>0.8</c:v>
+                </c:pt>
+                <c:pt idx="30">
+                  <c:v>1</c:v>
+                </c:pt>
+                <c:pt idx="31">
+                  <c:v>0.9</c:v>
+                </c:pt>
+              </c:numCache>
+            </c:numRef>
+          </c:val>
+          <c:smooth val="0"/>
+          <c:extLst>
+            <c:ext xmlns:c16="http://schemas.microsoft.com/office/drawing/2014/chart" uri="{C3380CC4-5D6E-409C-BE32-E72D297353CC}">
+              <c16:uniqueId val="{00000001-FF7D-4FF9-A901-141326153382}"/>
+            </c:ext>
+          </c:extLst>
+        </c:ser>
+        <c:dLbls>
+          <c:showLegendKey val="0"/>
+          <c:showVal val="0"/>
+          <c:showCatName val="0"/>
+          <c:showSerName val="0"/>
+          <c:showPercent val="0"/>
+          <c:showBubbleSize val="0"/>
+        </c:dLbls>
+        <c:marker val="1"/>
+        <c:smooth val="0"/>
+        <c:axId val="272289328"/>
+        <c:axId val="498654584"/>
+      </c:lineChart>
+      <c:catAx>
+        <c:axId val="272289328"/>
+        <c:scaling>
+          <c:orientation val="minMax"/>
+        </c:scaling>
+        <c:delete val="0"/>
+        <c:axPos val="b"/>
+        <c:numFmt formatCode="General" sourceLinked="1"/>
+        <c:majorTickMark val="none"/>
+        <c:minorTickMark val="none"/>
+        <c:tickLblPos val="nextTo"/>
+        <c:spPr>
+          <a:noFill/>
+          <a:ln w="9525" cap="flat" cmpd="sng" algn="ctr">
+            <a:solidFill>
+              <a:schemeClr val="tx1">
+                <a:lumMod val="15000"/>
+                <a:lumOff val="85000"/>
+              </a:schemeClr>
+            </a:solidFill>
+            <a:round/>
+          </a:ln>
+          <a:effectLst/>
+        </c:spPr>
+        <c:txPr>
+          <a:bodyPr rot="-60000000" spcFirstLastPara="1" vertOverflow="ellipsis" vert="horz" wrap="square" anchor="ctr" anchorCtr="1"/>
+          <a:lstStyle/>
+          <a:p>
+            <a:pPr>
+              <a:defRPr sz="900" b="0" i="0" u="none" strike="noStrike" kern="1200" baseline="0">
+                <a:solidFill>
+                  <a:schemeClr val="tx1">
+                    <a:lumMod val="65000"/>
+                    <a:lumOff val="35000"/>
+                  </a:schemeClr>
+                </a:solidFill>
+                <a:latin typeface="+mn-lt"/>
+                <a:ea typeface="+mn-ea"/>
+                <a:cs typeface="+mn-cs"/>
+              </a:defRPr>
+            </a:pPr>
+            <a:endParaRPr lang="en-US"/>
+          </a:p>
+        </c:txPr>
+        <c:crossAx val="498654584"/>
+        <c:crosses val="autoZero"/>
+        <c:auto val="1"/>
+        <c:lblAlgn val="ctr"/>
+        <c:lblOffset val="100"/>
+        <c:noMultiLvlLbl val="0"/>
+      </c:catAx>
+      <c:valAx>
+        <c:axId val="498654584"/>
+        <c:scaling>
+          <c:orientation val="minMax"/>
+        </c:scaling>
+        <c:delete val="0"/>
+        <c:axPos val="l"/>
+        <c:majorGridlines>
+          <c:spPr>
+            <a:ln w="9525" cap="flat" cmpd="sng" algn="ctr">
+              <a:solidFill>
+                <a:schemeClr val="tx1">
+                  <a:lumMod val="15000"/>
+                  <a:lumOff val="85000"/>
+                </a:schemeClr>
+              </a:solidFill>
+              <a:round/>
+            </a:ln>
+            <a:effectLst/>
+          </c:spPr>
+        </c:majorGridlines>
+        <c:numFmt formatCode="General" sourceLinked="1"/>
+        <c:majorTickMark val="none"/>
+        <c:minorTickMark val="none"/>
+        <c:tickLblPos val="nextTo"/>
+        <c:spPr>
+          <a:noFill/>
+          <a:ln>
+            <a:noFill/>
+          </a:ln>
+          <a:effectLst/>
+        </c:spPr>
+        <c:txPr>
+          <a:bodyPr rot="-60000000" spcFirstLastPara="1" vertOverflow="ellipsis" vert="horz" wrap="square" anchor="ctr" anchorCtr="1"/>
+          <a:lstStyle/>
+          <a:p>
+            <a:pPr>
+              <a:defRPr sz="900" b="0" i="0" u="none" strike="noStrike" kern="1200" baseline="0">
+                <a:solidFill>
+                  <a:schemeClr val="tx1">
+                    <a:lumMod val="65000"/>
+                    <a:lumOff val="35000"/>
+                  </a:schemeClr>
+                </a:solidFill>
+                <a:latin typeface="+mn-lt"/>
+                <a:ea typeface="+mn-ea"/>
+                <a:cs typeface="+mn-cs"/>
+              </a:defRPr>
+            </a:pPr>
+            <a:endParaRPr lang="en-US"/>
+          </a:p>
+        </c:txPr>
+        <c:crossAx val="272289328"/>
+        <c:crosses val="autoZero"/>
+        <c:crossBetween val="between"/>
+      </c:valAx>
+      <c:spPr>
+        <a:noFill/>
+        <a:ln>
+          <a:noFill/>
+        </a:ln>
+        <a:effectLst/>
+      </c:spPr>
+    </c:plotArea>
+    <c:legend>
+      <c:legendPos val="b"/>
+      <c:overlay val="0"/>
+      <c:spPr>
+        <a:noFill/>
+        <a:ln>
+          <a:noFill/>
+        </a:ln>
+        <a:effectLst/>
+      </c:spPr>
+      <c:txPr>
+        <a:bodyPr rot="0" spcFirstLastPara="1" vertOverflow="ellipsis" vert="horz" wrap="square" anchor="ctr" anchorCtr="1"/>
+        <a:lstStyle/>
+        <a:p>
+          <a:pPr>
+            <a:defRPr sz="900" b="0" i="0" u="none" strike="noStrike" kern="1200" baseline="0">
+              <a:solidFill>
+                <a:schemeClr val="tx1">
+                  <a:lumMod val="65000"/>
+                  <a:lumOff val="35000"/>
+                </a:schemeClr>
+              </a:solidFill>
+              <a:latin typeface="+mn-lt"/>
+              <a:ea typeface="+mn-ea"/>
+              <a:cs typeface="+mn-cs"/>
+            </a:defRPr>
+          </a:pPr>
+          <a:endParaRPr lang="en-US"/>
+        </a:p>
+      </c:txPr>
+    </c:legend>
+    <c:plotVisOnly val="1"/>
+    <c:dispBlanksAs val="gap"/>
+    <c:extLst>
+      <c:ext xmlns:c16r3="http://schemas.microsoft.com/office/drawing/2017/03/chart" uri="{56B9EC1D-385E-4148-901F-78D8002777C0}">
+        <c16r3:dataDisplayOptions16>
+          <c16r3:dispNaAsBlank val="1"/>
+        </c16r3:dataDisplayOptions16>
+      </c:ext>
+    </c:extLst>
+    <c:showDLblsOverMax val="0"/>
+  </c:chart>
+  <c:spPr>
+    <a:solidFill>
+      <a:schemeClr val="bg1"/>
+    </a:solidFill>
+    <a:ln w="9525" cap="flat" cmpd="sng" algn="ctr">
+      <a:solidFill>
+        <a:schemeClr val="tx1">
+          <a:lumMod val="15000"/>
+          <a:lumOff val="85000"/>
+        </a:schemeClr>
+      </a:solidFill>
+      <a:round/>
+    </a:ln>
+    <a:effectLst/>
+  </c:spPr>
+  <c:txPr>
+    <a:bodyPr/>
+    <a:lstStyle/>
+    <a:p>
+      <a:pPr>
+        <a:defRPr/>
+      </a:pPr>
+      <a:endParaRPr lang="en-US"/>
+    </a:p>
+  </c:txPr>
+  <c:externalData r:id="rId3">
+    <c:autoUpdate val="0"/>
+  </c:externalData>
+</c:chartSpace>
+</file>
+
 <file path=word/charts/colors1.xml><?xml version="1.0" encoding="utf-8"?>
 <cs:colorStyle xmlns:cs="http://schemas.microsoft.com/office/drawing/2012/chartStyle" xmlns:a="http://schemas.openxmlformats.org/drawingml/2006/main" meth="cycle" id="13">
   <a:schemeClr val="accent6"/>
@@ -6687,7 +7641,550 @@
 </cs:colorStyle>
 </file>
 
+<file path=word/charts/colors2.xml><?xml version="1.0" encoding="utf-8"?>
+<cs:colorStyle xmlns:cs="http://schemas.microsoft.com/office/drawing/2012/chartStyle" xmlns:a="http://schemas.openxmlformats.org/drawingml/2006/main" meth="cycle" id="10">
+  <a:schemeClr val="accent1"/>
+  <a:schemeClr val="accent2"/>
+  <a:schemeClr val="accent3"/>
+  <a:schemeClr val="accent4"/>
+  <a:schemeClr val="accent5"/>
+  <a:schemeClr val="accent6"/>
+  <cs:variation/>
+  <cs:variation>
+    <a:lumMod val="60000"/>
+  </cs:variation>
+  <cs:variation>
+    <a:lumMod val="80000"/>
+    <a:lumOff val="20000"/>
+  </cs:variation>
+  <cs:variation>
+    <a:lumMod val="80000"/>
+  </cs:variation>
+  <cs:variation>
+    <a:lumMod val="60000"/>
+    <a:lumOff val="40000"/>
+  </cs:variation>
+  <cs:variation>
+    <a:lumMod val="50000"/>
+  </cs:variation>
+  <cs:variation>
+    <a:lumMod val="70000"/>
+    <a:lumOff val="30000"/>
+  </cs:variation>
+  <cs:variation>
+    <a:lumMod val="70000"/>
+  </cs:variation>
+  <cs:variation>
+    <a:lumMod val="50000"/>
+    <a:lumOff val="50000"/>
+  </cs:variation>
+</cs:colorStyle>
+</file>
+
 <file path=word/charts/style1.xml><?xml version="1.0" encoding="utf-8"?>
+<cs:chartStyle xmlns:cs="http://schemas.microsoft.com/office/drawing/2012/chartStyle" xmlns:a="http://schemas.openxmlformats.org/drawingml/2006/main" id="332">
+  <cs:axisTitle>
+    <cs:lnRef idx="0"/>
+    <cs:fillRef idx="0"/>
+    <cs:effectRef idx="0"/>
+    <cs:fontRef idx="minor">
+      <a:schemeClr val="tx1">
+        <a:lumMod val="65000"/>
+        <a:lumOff val="35000"/>
+      </a:schemeClr>
+    </cs:fontRef>
+    <cs:defRPr sz="1000" kern="1200"/>
+  </cs:axisTitle>
+  <cs:categoryAxis>
+    <cs:lnRef idx="0"/>
+    <cs:fillRef idx="0"/>
+    <cs:effectRef idx="0"/>
+    <cs:fontRef idx="minor">
+      <a:schemeClr val="tx1">
+        <a:lumMod val="65000"/>
+        <a:lumOff val="35000"/>
+      </a:schemeClr>
+    </cs:fontRef>
+    <cs:spPr>
+      <a:ln w="9525" cap="flat" cmpd="sng" algn="ctr">
+        <a:solidFill>
+          <a:schemeClr val="tx1">
+            <a:lumMod val="15000"/>
+            <a:lumOff val="85000"/>
+          </a:schemeClr>
+        </a:solidFill>
+        <a:round/>
+      </a:ln>
+    </cs:spPr>
+    <cs:defRPr sz="900" kern="1200"/>
+  </cs:categoryAxis>
+  <cs:chartArea mods="allowNoFillOverride allowNoLineOverride">
+    <cs:lnRef idx="0"/>
+    <cs:fillRef idx="0"/>
+    <cs:effectRef idx="0"/>
+    <cs:fontRef idx="minor">
+      <a:schemeClr val="tx1"/>
+    </cs:fontRef>
+    <cs:spPr>
+      <a:solidFill>
+        <a:schemeClr val="bg1"/>
+      </a:solidFill>
+      <a:ln w="9525" cap="flat" cmpd="sng" algn="ctr">
+        <a:solidFill>
+          <a:schemeClr val="tx1">
+            <a:lumMod val="15000"/>
+            <a:lumOff val="85000"/>
+          </a:schemeClr>
+        </a:solidFill>
+        <a:round/>
+      </a:ln>
+    </cs:spPr>
+    <cs:defRPr sz="1000" kern="1200"/>
+  </cs:chartArea>
+  <cs:dataLabel>
+    <cs:lnRef idx="0"/>
+    <cs:fillRef idx="0"/>
+    <cs:effectRef idx="0"/>
+    <cs:fontRef idx="minor">
+      <a:schemeClr val="tx1">
+        <a:lumMod val="75000"/>
+        <a:lumOff val="25000"/>
+      </a:schemeClr>
+    </cs:fontRef>
+    <cs:defRPr sz="900" kern="1200"/>
+  </cs:dataLabel>
+  <cs:dataLabelCallout>
+    <cs:lnRef idx="0"/>
+    <cs:fillRef idx="0"/>
+    <cs:effectRef idx="0"/>
+    <cs:fontRef idx="minor">
+      <a:schemeClr val="dk1">
+        <a:lumMod val="65000"/>
+        <a:lumOff val="35000"/>
+      </a:schemeClr>
+    </cs:fontRef>
+    <cs:spPr>
+      <a:solidFill>
+        <a:schemeClr val="lt1"/>
+      </a:solidFill>
+      <a:ln>
+        <a:solidFill>
+          <a:schemeClr val="dk1">
+            <a:lumMod val="25000"/>
+            <a:lumOff val="75000"/>
+          </a:schemeClr>
+        </a:solidFill>
+      </a:ln>
+    </cs:spPr>
+    <cs:defRPr sz="900" kern="1200"/>
+    <cs:bodyPr rot="0" spcFirstLastPara="1" vertOverflow="clip" horzOverflow="clip" vert="horz" wrap="square" lIns="36576" tIns="18288" rIns="36576" bIns="18288" anchor="ctr" anchorCtr="1">
+      <a:spAutoFit/>
+    </cs:bodyPr>
+  </cs:dataLabelCallout>
+  <cs:dataPoint>
+    <cs:lnRef idx="0"/>
+    <cs:fillRef idx="1">
+      <cs:styleClr val="auto"/>
+    </cs:fillRef>
+    <cs:effectRef idx="0"/>
+    <cs:fontRef idx="minor">
+      <a:schemeClr val="tx1"/>
+    </cs:fontRef>
+  </cs:dataPoint>
+  <cs:dataPoint3D>
+    <cs:lnRef idx="0"/>
+    <cs:fillRef idx="1">
+      <cs:styleClr val="auto"/>
+    </cs:fillRef>
+    <cs:effectRef idx="0"/>
+    <cs:fontRef idx="minor">
+      <a:schemeClr val="tx1"/>
+    </cs:fontRef>
+  </cs:dataPoint3D>
+  <cs:dataPointLine>
+    <cs:lnRef idx="0">
+      <cs:styleClr val="auto"/>
+    </cs:lnRef>
+    <cs:fillRef idx="1"/>
+    <cs:effectRef idx="0"/>
+    <cs:fontRef idx="minor">
+      <a:schemeClr val="tx1"/>
+    </cs:fontRef>
+    <cs:spPr>
+      <a:ln w="28575" cap="rnd">
+        <a:solidFill>
+          <a:schemeClr val="phClr"/>
+        </a:solidFill>
+        <a:round/>
+      </a:ln>
+    </cs:spPr>
+  </cs:dataPointLine>
+  <cs:dataPointMarker>
+    <cs:lnRef idx="0">
+      <cs:styleClr val="auto"/>
+    </cs:lnRef>
+    <cs:fillRef idx="1">
+      <cs:styleClr val="auto"/>
+    </cs:fillRef>
+    <cs:effectRef idx="0"/>
+    <cs:fontRef idx="minor">
+      <a:schemeClr val="tx1"/>
+    </cs:fontRef>
+    <cs:spPr>
+      <a:ln w="9525">
+        <a:solidFill>
+          <a:schemeClr val="phClr"/>
+        </a:solidFill>
+      </a:ln>
+    </cs:spPr>
+  </cs:dataPointMarker>
+  <cs:dataPointMarkerLayout symbol="circle" size="5"/>
+  <cs:dataPointWireframe>
+    <cs:lnRef idx="0">
+      <cs:styleClr val="auto"/>
+    </cs:lnRef>
+    <cs:fillRef idx="1"/>
+    <cs:effectRef idx="0"/>
+    <cs:fontRef idx="minor">
+      <a:schemeClr val="tx1"/>
+    </cs:fontRef>
+    <cs:spPr>
+      <a:ln w="9525" cap="rnd">
+        <a:solidFill>
+          <a:schemeClr val="phClr"/>
+        </a:solidFill>
+        <a:round/>
+      </a:ln>
+    </cs:spPr>
+  </cs:dataPointWireframe>
+  <cs:dataTable>
+    <cs:lnRef idx="0"/>
+    <cs:fillRef idx="0"/>
+    <cs:effectRef idx="0"/>
+    <cs:fontRef idx="minor">
+      <a:schemeClr val="tx1">
+        <a:lumMod val="65000"/>
+        <a:lumOff val="35000"/>
+      </a:schemeClr>
+    </cs:fontRef>
+    <cs:spPr>
+      <a:noFill/>
+      <a:ln w="9525" cap="flat" cmpd="sng" algn="ctr">
+        <a:solidFill>
+          <a:schemeClr val="tx1">
+            <a:lumMod val="15000"/>
+            <a:lumOff val="85000"/>
+          </a:schemeClr>
+        </a:solidFill>
+        <a:round/>
+      </a:ln>
+    </cs:spPr>
+    <cs:defRPr sz="900" kern="1200"/>
+  </cs:dataTable>
+  <cs:downBar>
+    <cs:lnRef idx="0"/>
+    <cs:fillRef idx="0"/>
+    <cs:effectRef idx="0"/>
+    <cs:fontRef idx="minor">
+      <a:schemeClr val="dk1"/>
+    </cs:fontRef>
+    <cs:spPr>
+      <a:solidFill>
+        <a:schemeClr val="dk1">
+          <a:lumMod val="65000"/>
+          <a:lumOff val="35000"/>
+        </a:schemeClr>
+      </a:solidFill>
+      <a:ln w="9525">
+        <a:solidFill>
+          <a:schemeClr val="tx1">
+            <a:lumMod val="65000"/>
+            <a:lumOff val="35000"/>
+          </a:schemeClr>
+        </a:solidFill>
+      </a:ln>
+    </cs:spPr>
+  </cs:downBar>
+  <cs:dropLine>
+    <cs:lnRef idx="0"/>
+    <cs:fillRef idx="0"/>
+    <cs:effectRef idx="0"/>
+    <cs:fontRef idx="minor">
+      <a:schemeClr val="tx1"/>
+    </cs:fontRef>
+    <cs:spPr>
+      <a:ln w="9525" cap="flat" cmpd="sng" algn="ctr">
+        <a:solidFill>
+          <a:schemeClr val="tx1">
+            <a:lumMod val="35000"/>
+            <a:lumOff val="65000"/>
+          </a:schemeClr>
+        </a:solidFill>
+        <a:round/>
+      </a:ln>
+    </cs:spPr>
+  </cs:dropLine>
+  <cs:errorBar>
+    <cs:lnRef idx="0"/>
+    <cs:fillRef idx="0"/>
+    <cs:effectRef idx="0"/>
+    <cs:fontRef idx="minor">
+      <a:schemeClr val="tx1"/>
+    </cs:fontRef>
+    <cs:spPr>
+      <a:ln w="9525" cap="flat" cmpd="sng" algn="ctr">
+        <a:solidFill>
+          <a:schemeClr val="tx1">
+            <a:lumMod val="65000"/>
+            <a:lumOff val="35000"/>
+          </a:schemeClr>
+        </a:solidFill>
+        <a:round/>
+      </a:ln>
+    </cs:spPr>
+  </cs:errorBar>
+  <cs:floor>
+    <cs:lnRef idx="0"/>
+    <cs:fillRef idx="0"/>
+    <cs:effectRef idx="0"/>
+    <cs:fontRef idx="minor">
+      <a:schemeClr val="tx1"/>
+    </cs:fontRef>
+    <cs:spPr>
+      <a:noFill/>
+      <a:ln>
+        <a:noFill/>
+      </a:ln>
+    </cs:spPr>
+  </cs:floor>
+  <cs:gridlineMajor>
+    <cs:lnRef idx="0"/>
+    <cs:fillRef idx="0"/>
+    <cs:effectRef idx="0"/>
+    <cs:fontRef idx="minor">
+      <a:schemeClr val="tx1"/>
+    </cs:fontRef>
+    <cs:spPr>
+      <a:ln w="9525" cap="flat" cmpd="sng" algn="ctr">
+        <a:solidFill>
+          <a:schemeClr val="tx1">
+            <a:lumMod val="15000"/>
+            <a:lumOff val="85000"/>
+          </a:schemeClr>
+        </a:solidFill>
+        <a:round/>
+      </a:ln>
+    </cs:spPr>
+  </cs:gridlineMajor>
+  <cs:gridlineMinor>
+    <cs:lnRef idx="0"/>
+    <cs:fillRef idx="0"/>
+    <cs:effectRef idx="0"/>
+    <cs:fontRef idx="minor">
+      <a:schemeClr val="tx1"/>
+    </cs:fontRef>
+    <cs:spPr>
+      <a:ln w="9525" cap="flat" cmpd="sng" algn="ctr">
+        <a:solidFill>
+          <a:schemeClr val="tx1">
+            <a:lumMod val="5000"/>
+            <a:lumOff val="95000"/>
+          </a:schemeClr>
+        </a:solidFill>
+        <a:round/>
+      </a:ln>
+    </cs:spPr>
+  </cs:gridlineMinor>
+  <cs:hiLoLine>
+    <cs:lnRef idx="0"/>
+    <cs:fillRef idx="0"/>
+    <cs:effectRef idx="0"/>
+    <cs:fontRef idx="minor">
+      <a:schemeClr val="tx1"/>
+    </cs:fontRef>
+    <cs:spPr>
+      <a:ln w="9525" cap="flat" cmpd="sng" algn="ctr">
+        <a:solidFill>
+          <a:schemeClr val="tx1">
+            <a:lumMod val="75000"/>
+            <a:lumOff val="25000"/>
+          </a:schemeClr>
+        </a:solidFill>
+        <a:round/>
+      </a:ln>
+    </cs:spPr>
+  </cs:hiLoLine>
+  <cs:leaderLine>
+    <cs:lnRef idx="0"/>
+    <cs:fillRef idx="0"/>
+    <cs:effectRef idx="0"/>
+    <cs:fontRef idx="minor">
+      <a:schemeClr val="tx1"/>
+    </cs:fontRef>
+    <cs:spPr>
+      <a:ln w="9525" cap="flat" cmpd="sng" algn="ctr">
+        <a:solidFill>
+          <a:schemeClr val="tx1">
+            <a:lumMod val="35000"/>
+            <a:lumOff val="65000"/>
+          </a:schemeClr>
+        </a:solidFill>
+        <a:round/>
+      </a:ln>
+    </cs:spPr>
+  </cs:leaderLine>
+  <cs:legend>
+    <cs:lnRef idx="0"/>
+    <cs:fillRef idx="0"/>
+    <cs:effectRef idx="0"/>
+    <cs:fontRef idx="minor">
+      <a:schemeClr val="tx1">
+        <a:lumMod val="65000"/>
+        <a:lumOff val="35000"/>
+      </a:schemeClr>
+    </cs:fontRef>
+    <cs:defRPr sz="900" kern="1200"/>
+  </cs:legend>
+  <cs:plotArea mods="allowNoFillOverride allowNoLineOverride">
+    <cs:lnRef idx="0"/>
+    <cs:fillRef idx="0"/>
+    <cs:effectRef idx="0"/>
+    <cs:fontRef idx="minor">
+      <a:schemeClr val="tx1"/>
+    </cs:fontRef>
+  </cs:plotArea>
+  <cs:plotArea3D mods="allowNoFillOverride allowNoLineOverride">
+    <cs:lnRef idx="0"/>
+    <cs:fillRef idx="0"/>
+    <cs:effectRef idx="0"/>
+    <cs:fontRef idx="minor">
+      <a:schemeClr val="tx1"/>
+    </cs:fontRef>
+  </cs:plotArea3D>
+  <cs:seriesAxis>
+    <cs:lnRef idx="0"/>
+    <cs:fillRef idx="0"/>
+    <cs:effectRef idx="0"/>
+    <cs:fontRef idx="minor">
+      <a:schemeClr val="tx1">
+        <a:lumMod val="65000"/>
+        <a:lumOff val="35000"/>
+      </a:schemeClr>
+    </cs:fontRef>
+    <cs:defRPr sz="900" kern="1200"/>
+  </cs:seriesAxis>
+  <cs:seriesLine>
+    <cs:lnRef idx="0"/>
+    <cs:fillRef idx="0"/>
+    <cs:effectRef idx="0"/>
+    <cs:fontRef idx="minor">
+      <a:schemeClr val="tx1"/>
+    </cs:fontRef>
+    <cs:spPr>
+      <a:ln w="9525" cap="flat" cmpd="sng" algn="ctr">
+        <a:solidFill>
+          <a:schemeClr val="tx1">
+            <a:lumMod val="35000"/>
+            <a:lumOff val="65000"/>
+          </a:schemeClr>
+        </a:solidFill>
+        <a:round/>
+      </a:ln>
+    </cs:spPr>
+  </cs:seriesLine>
+  <cs:title>
+    <cs:lnRef idx="0"/>
+    <cs:fillRef idx="0"/>
+    <cs:effectRef idx="0"/>
+    <cs:fontRef idx="minor">
+      <a:schemeClr val="tx1">
+        <a:lumMod val="65000"/>
+        <a:lumOff val="35000"/>
+      </a:schemeClr>
+    </cs:fontRef>
+    <cs:defRPr sz="1400" b="0" kern="1200" spc="0" baseline="0"/>
+  </cs:title>
+  <cs:trendline>
+    <cs:lnRef idx="0">
+      <cs:styleClr val="auto"/>
+    </cs:lnRef>
+    <cs:fillRef idx="0"/>
+    <cs:effectRef idx="0"/>
+    <cs:fontRef idx="minor">
+      <a:schemeClr val="tx1"/>
+    </cs:fontRef>
+    <cs:spPr>
+      <a:ln w="19050" cap="rnd">
+        <a:solidFill>
+          <a:schemeClr val="phClr"/>
+        </a:solidFill>
+        <a:prstDash val="sysDot"/>
+      </a:ln>
+    </cs:spPr>
+  </cs:trendline>
+  <cs:trendlineLabel>
+    <cs:lnRef idx="0"/>
+    <cs:fillRef idx="0"/>
+    <cs:effectRef idx="0"/>
+    <cs:fontRef idx="minor">
+      <a:schemeClr val="tx1">
+        <a:lumMod val="65000"/>
+        <a:lumOff val="35000"/>
+      </a:schemeClr>
+    </cs:fontRef>
+    <cs:defRPr sz="900" kern="1200"/>
+  </cs:trendlineLabel>
+  <cs:upBar>
+    <cs:lnRef idx="0"/>
+    <cs:fillRef idx="0"/>
+    <cs:effectRef idx="0"/>
+    <cs:fontRef idx="minor">
+      <a:schemeClr val="dk1"/>
+    </cs:fontRef>
+    <cs:spPr>
+      <a:solidFill>
+        <a:schemeClr val="lt1"/>
+      </a:solidFill>
+      <a:ln w="9525">
+        <a:solidFill>
+          <a:schemeClr val="tx1">
+            <a:lumMod val="15000"/>
+            <a:lumOff val="85000"/>
+          </a:schemeClr>
+        </a:solidFill>
+      </a:ln>
+    </cs:spPr>
+  </cs:upBar>
+  <cs:valueAxis>
+    <cs:lnRef idx="0"/>
+    <cs:fillRef idx="0"/>
+    <cs:effectRef idx="0"/>
+    <cs:fontRef idx="minor">
+      <a:schemeClr val="tx1">
+        <a:lumMod val="65000"/>
+        <a:lumOff val="35000"/>
+      </a:schemeClr>
+    </cs:fontRef>
+    <cs:defRPr sz="900" kern="1200"/>
+  </cs:valueAxis>
+  <cs:wall>
+    <cs:lnRef idx="0"/>
+    <cs:fillRef idx="0"/>
+    <cs:effectRef idx="0"/>
+    <cs:fontRef idx="minor">
+      <a:schemeClr val="tx1"/>
+    </cs:fontRef>
+    <cs:spPr>
+      <a:noFill/>
+      <a:ln>
+        <a:noFill/>
+      </a:ln>
+    </cs:spPr>
+  </cs:wall>
+</cs:chartStyle>
+</file>
+
+<file path=word/charts/style2.xml><?xml version="1.0" encoding="utf-8"?>
 <cs:chartStyle xmlns:cs="http://schemas.microsoft.com/office/drawing/2012/chartStyle" xmlns:a="http://schemas.openxmlformats.org/drawingml/2006/main" id="332">
   <cs:axisTitle>
     <cs:lnRef idx="0"/>

</xml_diff>